<commit_message>
Release note for 4.1
</commit_message>
<xml_diff>
--- a/Release-Documents/Release_note_for _V1_S4.1.docx
+++ b/Release-Documents/Release_note_for _V1_S4.1.docx
@@ -89,7 +89,7 @@
                                 <w:sz w:val="64"/>
                                 <w:szCs w:val="64"/>
                               </w:rPr>
-                              <w:t>ease document V1.sprint 3 WEEK 4</w:t>
+                              <w:t>ease document V1.sprint 4 WEEK 1</w:t>
                             </w:r>
                           </w:p>
                           <w:p>
@@ -104,7 +104,7 @@
                                 <w:sz w:val="64"/>
                                 <w:szCs w:val="64"/>
                               </w:rPr>
-                              <w:t>v1. s3.4</w:t>
+                              <w:t>v1. s4.1</w:t>
                             </w:r>
                           </w:p>
                           <w:p>
@@ -148,7 +148,7 @@
                                 <w:szCs w:val="41"/>
                                 <w:lang w:eastAsia="en-GB"/>
                               </w:rPr>
-                              <w:t>17</w:t>
+                              <w:t>06</w:t>
                             </w:r>
                             <w:r>
                               <w:rPr>
@@ -166,7 +166,7 @@
                                 <w:szCs w:val="41"/>
                                 <w:lang w:eastAsia="en-GB"/>
                               </w:rPr>
-                              <w:t>February</w:t>
+                              <w:t>March</w:t>
                             </w:r>
                             <w:r>
                               <w:rPr>
@@ -587,7 +587,7 @@
                           <w:sz w:val="64"/>
                           <w:szCs w:val="64"/>
                         </w:rPr>
-                        <w:t>ease document V1.sprint 3 WEEK 4</w:t>
+                        <w:t>ease document V1.sprint 4 WEEK 1</w:t>
                       </w:r>
                     </w:p>
                     <w:p>
@@ -602,7 +602,7 @@
                           <w:sz w:val="64"/>
                           <w:szCs w:val="64"/>
                         </w:rPr>
-                        <w:t>v1. s3.4</w:t>
+                        <w:t>v1. s4.1</w:t>
                       </w:r>
                     </w:p>
                     <w:p>
@@ -646,7 +646,7 @@
                           <w:szCs w:val="41"/>
                           <w:lang w:eastAsia="en-GB"/>
                         </w:rPr>
-                        <w:t>17</w:t>
+                        <w:t>06</w:t>
                       </w:r>
                       <w:r>
                         <w:rPr>
@@ -664,7 +664,7 @@
                           <w:szCs w:val="41"/>
                           <w:lang w:eastAsia="en-GB"/>
                         </w:rPr>
-                        <w:t>February</w:t>
+                        <w:t>March</w:t>
                       </w:r>
                       <w:r>
                         <w:rPr>
@@ -867,7 +867,7 @@
                                     </pic:cNvPicPr>
                                   </pic:nvPicPr>
                                   <pic:blipFill>
-                                    <a:blip r:embed="rId12">
+                                    <a:blip r:embed="rId11">
                                       <a:extLst>
                                         <a:ext uri="{28A0092B-C50C-407E-A947-70E740481C1C}">
                                           <a14:useLocalDpi xmlns:a14="http://schemas.microsoft.com/office/drawing/2010/main" val="0"/>
@@ -1145,7 +1145,7 @@
                             <a:avLst/>
                           </a:prstGeom>
                           <a:blipFill rotWithShape="0">
-                            <a:blip r:embed="rId13"/>
+                            <a:blip r:embed="rId12"/>
                             <a:stretch>
                               <a:fillRect r="-7544"/>
                             </a:stretch>
@@ -1247,7 +1247,7 @@
           <w:pPr>
             <w:pStyle w:val="TOCHeading"/>
           </w:pPr>
-          <w:bookmarkStart w:id="0" w:name="_Toc32822138"/>
+          <w:bookmarkStart w:id="0" w:name="_Toc34316570"/>
           <w:r>
             <w:lastRenderedPageBreak/>
             <w:t>Table of Contents</w:t>
@@ -1275,7 +1275,7 @@
           <w:r>
             <w:fldChar w:fldCharType="separate"/>
           </w:r>
-          <w:hyperlink w:anchor="_Toc32822138" w:history="1">
+          <w:hyperlink w:anchor="_Toc34316570" w:history="1">
             <w:r>
               <w:rPr>
                 <w:rStyle w:val="Hyperlink"/>
@@ -1302,7 +1302,7 @@
                 <w:noProof/>
                 <w:webHidden/>
               </w:rPr>
-              <w:instrText xml:space="preserve"> PAGEREF _Toc32822138 \h </w:instrText>
+              <w:instrText xml:space="preserve"> PAGEREF _Toc34316570 \h </w:instrText>
             </w:r>
             <w:r>
               <w:rPr>
@@ -1345,7 +1345,7 @@
               <w:lang w:eastAsia="en-GB"/>
             </w:rPr>
           </w:pPr>
-          <w:hyperlink w:anchor="_Toc32822139" w:history="1">
+          <w:hyperlink w:anchor="_Toc34316571" w:history="1">
             <w:r>
               <w:rPr>
                 <w:rStyle w:val="Hyperlink"/>
@@ -1372,7 +1372,7 @@
                 <w:noProof/>
                 <w:webHidden/>
               </w:rPr>
-              <w:instrText xml:space="preserve"> PAGEREF _Toc32822139 \h </w:instrText>
+              <w:instrText xml:space="preserve"> PAGEREF _Toc34316571 \h </w:instrText>
             </w:r>
             <w:r>
               <w:rPr>
@@ -1415,7 +1415,7 @@
               <w:lang w:eastAsia="en-GB"/>
             </w:rPr>
           </w:pPr>
-          <w:hyperlink w:anchor="_Toc32822140" w:history="1">
+          <w:hyperlink w:anchor="_Toc34316572" w:history="1">
             <w:r>
               <w:rPr>
                 <w:rStyle w:val="Hyperlink"/>
@@ -1442,7 +1442,7 @@
                 <w:noProof/>
                 <w:webHidden/>
               </w:rPr>
-              <w:instrText xml:space="preserve"> PAGEREF _Toc32822140 \h </w:instrText>
+              <w:instrText xml:space="preserve"> PAGEREF _Toc34316572 \h </w:instrText>
             </w:r>
             <w:r>
               <w:rPr>
@@ -1485,7 +1485,7 @@
               <w:lang w:eastAsia="en-GB"/>
             </w:rPr>
           </w:pPr>
-          <w:hyperlink w:anchor="_Toc32822141" w:history="1">
+          <w:hyperlink w:anchor="_Toc34316573" w:history="1">
             <w:r>
               <w:rPr>
                 <w:rStyle w:val="Hyperlink"/>
@@ -1512,7 +1512,7 @@
                 <w:noProof/>
                 <w:webHidden/>
               </w:rPr>
-              <w:instrText xml:space="preserve"> PAGEREF _Toc32822141 \h </w:instrText>
+              <w:instrText xml:space="preserve"> PAGEREF _Toc34316573 \h </w:instrText>
             </w:r>
             <w:r>
               <w:rPr>
@@ -1555,7 +1555,7 @@
               <w:lang w:eastAsia="en-GB"/>
             </w:rPr>
           </w:pPr>
-          <w:hyperlink w:anchor="_Toc32822142" w:history="1">
+          <w:hyperlink w:anchor="_Toc34316574" w:history="1">
             <w:r>
               <w:rPr>
                 <w:rStyle w:val="Hyperlink"/>
@@ -1582,7 +1582,7 @@
                 <w:noProof/>
                 <w:webHidden/>
               </w:rPr>
-              <w:instrText xml:space="preserve"> PAGEREF _Toc32822142 \h </w:instrText>
+              <w:instrText xml:space="preserve"> PAGEREF _Toc34316574 \h </w:instrText>
             </w:r>
             <w:r>
               <w:rPr>
@@ -1625,7 +1625,7 @@
               <w:lang w:eastAsia="en-GB"/>
             </w:rPr>
           </w:pPr>
-          <w:hyperlink w:anchor="_Toc32822143" w:history="1">
+          <w:hyperlink w:anchor="_Toc34316575" w:history="1">
             <w:r>
               <w:rPr>
                 <w:rStyle w:val="Hyperlink"/>
@@ -1653,7 +1653,7 @@
                 <w:noProof/>
                 <w:webHidden/>
               </w:rPr>
-              <w:instrText xml:space="preserve"> PAGEREF _Toc32822143 \h </w:instrText>
+              <w:instrText xml:space="preserve"> PAGEREF _Toc34316575 \h </w:instrText>
             </w:r>
             <w:r>
               <w:rPr>
@@ -1696,7 +1696,7 @@
               <w:lang w:eastAsia="en-GB"/>
             </w:rPr>
           </w:pPr>
-          <w:hyperlink w:anchor="_Toc32822144" w:history="1">
+          <w:hyperlink w:anchor="_Toc34316576" w:history="1">
             <w:r>
               <w:rPr>
                 <w:rStyle w:val="Hyperlink"/>
@@ -1723,7 +1723,7 @@
                 <w:noProof/>
                 <w:webHidden/>
               </w:rPr>
-              <w:instrText xml:space="preserve"> PAGEREF _Toc32822144 \h </w:instrText>
+              <w:instrText xml:space="preserve"> PAGEREF _Toc34316576 \h </w:instrText>
             </w:r>
             <w:r>
               <w:rPr>
@@ -1766,7 +1766,7 @@
               <w:lang w:eastAsia="en-GB"/>
             </w:rPr>
           </w:pPr>
-          <w:hyperlink w:anchor="_Toc32822145" w:history="1">
+          <w:hyperlink w:anchor="_Toc34316577" w:history="1">
             <w:r>
               <w:rPr>
                 <w:rStyle w:val="Hyperlink"/>
@@ -1793,7 +1793,7 @@
                 <w:noProof/>
                 <w:webHidden/>
               </w:rPr>
-              <w:instrText xml:space="preserve"> PAGEREF _Toc32822145 \h </w:instrText>
+              <w:instrText xml:space="preserve"> PAGEREF _Toc34316577 \h </w:instrText>
             </w:r>
             <w:r>
               <w:rPr>
@@ -1836,7 +1836,7 @@
               <w:lang w:eastAsia="en-GB"/>
             </w:rPr>
           </w:pPr>
-          <w:hyperlink w:anchor="_Toc32822146" w:history="1">
+          <w:hyperlink w:anchor="_Toc34316578" w:history="1">
             <w:r>
               <w:rPr>
                 <w:rStyle w:val="Hyperlink"/>
@@ -1864,7 +1864,7 @@
                 <w:noProof/>
                 <w:webHidden/>
               </w:rPr>
-              <w:instrText xml:space="preserve"> PAGEREF _Toc32822146 \h </w:instrText>
+              <w:instrText xml:space="preserve"> PAGEREF _Toc34316578 \h </w:instrText>
             </w:r>
             <w:r>
               <w:rPr>
@@ -1907,7 +1907,7 @@
               <w:lang w:eastAsia="en-GB"/>
             </w:rPr>
           </w:pPr>
-          <w:hyperlink w:anchor="_Toc32822147" w:history="1">
+          <w:hyperlink w:anchor="_Toc34316579" w:history="1">
             <w:r>
               <w:rPr>
                 <w:rStyle w:val="Hyperlink"/>
@@ -1935,7 +1935,7 @@
                 <w:noProof/>
                 <w:webHidden/>
               </w:rPr>
-              <w:instrText xml:space="preserve"> PAGEREF _Toc32822147 \h </w:instrText>
+              <w:instrText xml:space="preserve"> PAGEREF _Toc34316579 \h </w:instrText>
             </w:r>
             <w:r>
               <w:rPr>
@@ -1978,7 +1978,7 @@
               <w:lang w:eastAsia="en-GB"/>
             </w:rPr>
           </w:pPr>
-          <w:hyperlink w:anchor="_Toc32822148" w:history="1">
+          <w:hyperlink w:anchor="_Toc34316580" w:history="1">
             <w:r>
               <w:rPr>
                 <w:rStyle w:val="Hyperlink"/>
@@ -2006,7 +2006,7 @@
                 <w:noProof/>
                 <w:webHidden/>
               </w:rPr>
-              <w:instrText xml:space="preserve"> PAGEREF _Toc32822148 \h </w:instrText>
+              <w:instrText xml:space="preserve"> PAGEREF _Toc34316580 \h </w:instrText>
             </w:r>
             <w:r>
               <w:rPr>
@@ -2049,7 +2049,7 @@
               <w:lang w:eastAsia="en-GB"/>
             </w:rPr>
           </w:pPr>
-          <w:hyperlink w:anchor="_Toc32822149" w:history="1">
+          <w:hyperlink w:anchor="_Toc34316581" w:history="1">
             <w:r>
               <w:rPr>
                 <w:rStyle w:val="Hyperlink"/>
@@ -2077,7 +2077,7 @@
                 <w:noProof/>
                 <w:webHidden/>
               </w:rPr>
-              <w:instrText xml:space="preserve"> PAGEREF _Toc32822149 \h </w:instrText>
+              <w:instrText xml:space="preserve"> PAGEREF _Toc34316581 \h </w:instrText>
             </w:r>
             <w:r>
               <w:rPr>
@@ -2120,7 +2120,7 @@
               <w:lang w:eastAsia="en-GB"/>
             </w:rPr>
           </w:pPr>
-          <w:hyperlink w:anchor="_Toc32822150" w:history="1">
+          <w:hyperlink w:anchor="_Toc34316582" w:history="1">
             <w:r>
               <w:rPr>
                 <w:rStyle w:val="Hyperlink"/>
@@ -2148,7 +2148,7 @@
                 <w:noProof/>
                 <w:webHidden/>
               </w:rPr>
-              <w:instrText xml:space="preserve"> PAGEREF _Toc32822150 \h </w:instrText>
+              <w:instrText xml:space="preserve"> PAGEREF _Toc34316582 \h </w:instrText>
             </w:r>
             <w:r>
               <w:rPr>
@@ -2191,7 +2191,7 @@
               <w:lang w:eastAsia="en-GB"/>
             </w:rPr>
           </w:pPr>
-          <w:hyperlink w:anchor="_Toc32822151" w:history="1">
+          <w:hyperlink w:anchor="_Toc34316583" w:history="1">
             <w:r>
               <w:rPr>
                 <w:rStyle w:val="Hyperlink"/>
@@ -2219,7 +2219,7 @@
                 <w:noProof/>
                 <w:webHidden/>
               </w:rPr>
-              <w:instrText xml:space="preserve"> PAGEREF _Toc32822151 \h </w:instrText>
+              <w:instrText xml:space="preserve"> PAGEREF _Toc34316583 \h </w:instrText>
             </w:r>
             <w:r>
               <w:rPr>
@@ -2262,7 +2262,7 @@
               <w:lang w:eastAsia="en-GB"/>
             </w:rPr>
           </w:pPr>
-          <w:hyperlink w:anchor="_Toc32822152" w:history="1">
+          <w:hyperlink w:anchor="_Toc34316584" w:history="1">
             <w:r>
               <w:rPr>
                 <w:rStyle w:val="Hyperlink"/>
@@ -2290,7 +2290,7 @@
                 <w:noProof/>
                 <w:webHidden/>
               </w:rPr>
-              <w:instrText xml:space="preserve"> PAGEREF _Toc32822152 \h </w:instrText>
+              <w:instrText xml:space="preserve"> PAGEREF _Toc34316584 \h </w:instrText>
             </w:r>
             <w:r>
               <w:rPr>
@@ -2333,7 +2333,7 @@
               <w:lang w:eastAsia="en-GB"/>
             </w:rPr>
           </w:pPr>
-          <w:hyperlink w:anchor="_Toc32822153" w:history="1">
+          <w:hyperlink w:anchor="_Toc34316585" w:history="1">
             <w:r>
               <w:rPr>
                 <w:rStyle w:val="Hyperlink"/>
@@ -2361,7 +2361,7 @@
                 <w:noProof/>
                 <w:webHidden/>
               </w:rPr>
-              <w:instrText xml:space="preserve"> PAGEREF _Toc32822153 \h </w:instrText>
+              <w:instrText xml:space="preserve"> PAGEREF _Toc34316585 \h </w:instrText>
             </w:r>
             <w:r>
               <w:rPr>
@@ -2404,7 +2404,7 @@
               <w:lang w:eastAsia="en-GB"/>
             </w:rPr>
           </w:pPr>
-          <w:hyperlink w:anchor="_Toc32822154" w:history="1">
+          <w:hyperlink w:anchor="_Toc34316586" w:history="1">
             <w:r>
               <w:rPr>
                 <w:rStyle w:val="Hyperlink"/>
@@ -2432,7 +2432,7 @@
                 <w:noProof/>
                 <w:webHidden/>
               </w:rPr>
-              <w:instrText xml:space="preserve"> PAGEREF _Toc32822154 \h </w:instrText>
+              <w:instrText xml:space="preserve"> PAGEREF _Toc34316586 \h </w:instrText>
             </w:r>
             <w:r>
               <w:rPr>
@@ -2475,7 +2475,7 @@
               <w:lang w:eastAsia="en-GB"/>
             </w:rPr>
           </w:pPr>
-          <w:hyperlink w:anchor="_Toc32822155" w:history="1">
+          <w:hyperlink w:anchor="_Toc34316587" w:history="1">
             <w:r>
               <w:rPr>
                 <w:rStyle w:val="Hyperlink"/>
@@ -2503,7 +2503,7 @@
                 <w:noProof/>
                 <w:webHidden/>
               </w:rPr>
-              <w:instrText xml:space="preserve"> PAGEREF _Toc32822155 \h </w:instrText>
+              <w:instrText xml:space="preserve"> PAGEREF _Toc34316587 \h </w:instrText>
             </w:r>
             <w:r>
               <w:rPr>
@@ -2546,7 +2546,7 @@
               <w:lang w:eastAsia="en-GB"/>
             </w:rPr>
           </w:pPr>
-          <w:hyperlink w:anchor="_Toc32822156" w:history="1">
+          <w:hyperlink w:anchor="_Toc34316588" w:history="1">
             <w:r>
               <w:rPr>
                 <w:rStyle w:val="Hyperlink"/>
@@ -2574,7 +2574,7 @@
                 <w:noProof/>
                 <w:webHidden/>
               </w:rPr>
-              <w:instrText xml:space="preserve"> PAGEREF _Toc32822156 \h </w:instrText>
+              <w:instrText xml:space="preserve"> PAGEREF _Toc34316588 \h </w:instrText>
             </w:r>
             <w:r>
               <w:rPr>
@@ -2617,7 +2617,7 @@
               <w:lang w:eastAsia="en-GB"/>
             </w:rPr>
           </w:pPr>
-          <w:hyperlink w:anchor="_Toc32822157" w:history="1">
+          <w:hyperlink w:anchor="_Toc34316589" w:history="1">
             <w:r>
               <w:rPr>
                 <w:rStyle w:val="Hyperlink"/>
@@ -2645,7 +2645,7 @@
                 <w:noProof/>
                 <w:webHidden/>
               </w:rPr>
-              <w:instrText xml:space="preserve"> PAGEREF _Toc32822157 \h </w:instrText>
+              <w:instrText xml:space="preserve"> PAGEREF _Toc34316589 \h </w:instrText>
             </w:r>
             <w:r>
               <w:rPr>
@@ -2709,7 +2709,7 @@
       <w:pPr>
         <w:pStyle w:val="Heading1"/>
       </w:pPr>
-      <w:bookmarkStart w:id="1" w:name="_Toc32822139"/>
+      <w:bookmarkStart w:id="1" w:name="_Toc34316571"/>
       <w:r>
         <w:lastRenderedPageBreak/>
         <w:t>Release Content</w:t>
@@ -2723,7 +2723,7 @@
       <w:bookmarkStart w:id="2" w:name="OLE_LINK3"/>
       <w:bookmarkStart w:id="3" w:name="OLE_LINK2"/>
       <w:bookmarkStart w:id="4" w:name="__DdeLink__274_4246096437"/>
-      <w:bookmarkStart w:id="5" w:name="_Toc32822140"/>
+      <w:bookmarkStart w:id="5" w:name="_Toc34316572"/>
       <w:bookmarkEnd w:id="2"/>
       <w:bookmarkEnd w:id="3"/>
       <w:r>
@@ -2781,7 +2781,7 @@
             <w:rStyle w:val="Hyperlink"/>
             <w:rFonts w:ascii="Arial" w:hAnsi="Arial" w:cs="Arial"/>
           </w:rPr>
-          <w:t>https://trello.com/c/KEHDBheI</w:t>
+          <w:t>https://trello.com/c/dJK1QYjd</w:t>
         </w:r>
       </w:hyperlink>
       <w:r>
@@ -2794,7 +2794,7 @@
         <w:rPr>
           <w:rFonts w:ascii="Arial" w:hAnsi="Arial" w:cs="Arial"/>
         </w:rPr>
-        <w:t>Locked users - unlocked user appearing locked</w:t>
+        <w:t>New Home Page - Home Tab</w:t>
       </w:r>
     </w:p>
     <w:p>
@@ -2813,20 +2813,40 @@
             <w:rStyle w:val="Hyperlink"/>
             <w:rFonts w:ascii="Arial" w:hAnsi="Arial" w:cs="Arial"/>
           </w:rPr>
-          <w:t>https://trello.com/c/i0y3AF9y</w:t>
+          <w:t>https:</w:t>
+        </w:r>
+        <w:r>
+          <w:rPr>
+            <w:rStyle w:val="Hyperlink"/>
+            <w:rFonts w:ascii="Arial" w:hAnsi="Arial" w:cs="Arial"/>
+          </w:rPr>
+          <w:t xml:space="preserve"> </w:t>
+        </w:r>
+        <w:r>
+          <w:rPr>
+            <w:rStyle w:val="Hyperlink"/>
+            <w:rFonts w:ascii="Arial" w:hAnsi="Arial" w:cs="Arial"/>
+          </w:rPr>
+          <w:t>//trello.com/c/zZvYnWxE</w:t>
         </w:r>
       </w:hyperlink>
       <w:r>
         <w:rPr>
           <w:rFonts w:ascii="Arial" w:hAnsi="Arial" w:cs="Arial"/>
         </w:rPr>
-        <w:t xml:space="preserve"> - </w:t>
-      </w:r>
-      <w:r>
-        <w:rPr>
-          <w:rFonts w:ascii="Arial" w:hAnsi="Arial" w:cs="Arial"/>
-        </w:rPr>
-        <w:t>Admin - Unlock Users</w:t>
+        <w:t xml:space="preserve"> </w:t>
+      </w:r>
+      <w:r>
+        <w:rPr>
+          <w:rFonts w:ascii="Arial" w:hAnsi="Arial" w:cs="Arial"/>
+        </w:rPr>
+        <w:t xml:space="preserve">- </w:t>
+      </w:r>
+      <w:r>
+        <w:rPr>
+          <w:rFonts w:ascii="Arial" w:hAnsi="Arial" w:cs="Arial"/>
+        </w:rPr>
+        <w:t>New Home Page - Notifications</w:t>
       </w:r>
     </w:p>
     <w:p>
@@ -2845,20 +2865,26 @@
             <w:rStyle w:val="Hyperlink"/>
             <w:rFonts w:ascii="Arial" w:hAnsi="Arial" w:cs="Arial"/>
           </w:rPr>
-          <w:t>https://trello.com/c/8qa9n2Jg</w:t>
+          <w:t>https://trello.com/c/tMFHD5UX</w:t>
         </w:r>
       </w:hyperlink>
       <w:r>
         <w:rPr>
           <w:rFonts w:ascii="Arial" w:hAnsi="Arial" w:cs="Arial"/>
         </w:rPr>
-        <w:t xml:space="preserve"> - </w:t>
-      </w:r>
-      <w:r>
-        <w:rPr>
-          <w:rFonts w:ascii="Arial" w:hAnsi="Arial" w:cs="Arial"/>
-        </w:rPr>
-        <w:t>Accessibility - BU6 - Invalid HTML5 mark up</w:t>
+        <w:t xml:space="preserve"> </w:t>
+      </w:r>
+      <w:r>
+        <w:rPr>
+          <w:rFonts w:ascii="Arial" w:hAnsi="Arial" w:cs="Arial"/>
+        </w:rPr>
+        <w:t xml:space="preserve">- </w:t>
+      </w:r>
+      <w:r>
+        <w:rPr>
+          <w:rFonts w:ascii="Arial" w:hAnsi="Arial" w:cs="Arial"/>
+        </w:rPr>
+        <w:t>BU Validation - Warning - Cannot find Postcode</w:t>
       </w:r>
     </w:p>
     <w:p>
@@ -2877,20 +2903,26 @@
             <w:rStyle w:val="Hyperlink"/>
             <w:rFonts w:ascii="Arial" w:hAnsi="Arial" w:cs="Arial"/>
           </w:rPr>
-          <w:t>https://trello.com/c/U900z0DF</w:t>
+          <w:t>https://trello.com/c/ZK8f7H15</w:t>
         </w:r>
       </w:hyperlink>
       <w:r>
         <w:rPr>
           <w:rFonts w:ascii="Arial" w:hAnsi="Arial" w:cs="Arial"/>
         </w:rPr>
-        <w:t xml:space="preserve"> - </w:t>
-      </w:r>
-      <w:r>
-        <w:rPr>
-          <w:rFonts w:ascii="Arial" w:hAnsi="Arial" w:cs="Arial"/>
-        </w:rPr>
-        <w:t>Accessibility - BU10 - Error summary prevents Keyboard operation</w:t>
+        <w:t xml:space="preserve"> </w:t>
+      </w:r>
+      <w:r>
+        <w:rPr>
+          <w:rFonts w:ascii="Arial" w:hAnsi="Arial" w:cs="Arial"/>
+        </w:rPr>
+        <w:t xml:space="preserve">- </w:t>
+      </w:r>
+      <w:r>
+        <w:rPr>
+          <w:rFonts w:ascii="Arial" w:hAnsi="Arial" w:cs="Arial"/>
+        </w:rPr>
+        <w:t>New Home Page - Related Content</w:t>
       </w:r>
     </w:p>
     <w:p>
@@ -2909,20 +2941,26 @@
             <w:rStyle w:val="Hyperlink"/>
             <w:rFonts w:ascii="Arial" w:hAnsi="Arial" w:cs="Arial"/>
           </w:rPr>
-          <w:t>https://trello.com/c/6xyj97Nf</w:t>
+          <w:t>https://trello.com/c/59W0HmOU</w:t>
         </w:r>
       </w:hyperlink>
       <w:r>
         <w:rPr>
           <w:rFonts w:ascii="Arial" w:hAnsi="Arial" w:cs="Arial"/>
         </w:rPr>
-        <w:t xml:space="preserve"> - </w:t>
-      </w:r>
-      <w:r>
-        <w:rPr>
-          <w:rFonts w:ascii="Arial" w:hAnsi="Arial" w:cs="Arial"/>
-        </w:rPr>
-        <w:t>Duplicated staff identifiers causing error when transferring worker</w:t>
+        <w:t xml:space="preserve"> </w:t>
+      </w:r>
+      <w:r>
+        <w:rPr>
+          <w:rFonts w:ascii="Arial" w:hAnsi="Arial" w:cs="Arial"/>
+        </w:rPr>
+        <w:t xml:space="preserve">- </w:t>
+      </w:r>
+      <w:r>
+        <w:rPr>
+          <w:rFonts w:ascii="Arial" w:hAnsi="Arial" w:cs="Arial"/>
+        </w:rPr>
+        <w:t>BU Validation - Warning - Non CQC Shouldn't have Reg Manager</w:t>
       </w:r>
     </w:p>
     <w:p>
@@ -2941,20 +2979,26 @@
             <w:rStyle w:val="Hyperlink"/>
             <w:rFonts w:ascii="Arial" w:hAnsi="Arial" w:cs="Arial"/>
           </w:rPr>
-          <w:t>https://trello.com/c/Gcur54hW</w:t>
+          <w:t>https://trello.com/c/o3FEZ2Et</w:t>
         </w:r>
       </w:hyperlink>
       <w:r>
         <w:rPr>
           <w:rFonts w:ascii="Arial" w:hAnsi="Arial" w:cs="Arial"/>
         </w:rPr>
-        <w:t xml:space="preserve"> - </w:t>
-      </w:r>
-      <w:r>
-        <w:rPr>
-          <w:rFonts w:ascii="Arial" w:hAnsi="Arial" w:cs="Arial"/>
-        </w:rPr>
-        <w:t>Rate Limiting</w:t>
+        <w:t xml:space="preserve"> </w:t>
+      </w:r>
+      <w:r>
+        <w:rPr>
+          <w:rFonts w:ascii="Arial" w:hAnsi="Arial" w:cs="Arial"/>
+        </w:rPr>
+        <w:t xml:space="preserve">- </w:t>
+      </w:r>
+      <w:r>
+        <w:rPr>
+          <w:rFonts w:ascii="Arial" w:hAnsi="Arial" w:cs="Arial"/>
+        </w:rPr>
+        <w:t>BU Validation - Warning - Postcode not found and status set to update</w:t>
       </w:r>
     </w:p>
     <w:p>
@@ -2973,20 +3017,26 @@
             <w:rStyle w:val="Hyperlink"/>
             <w:rFonts w:ascii="Arial" w:hAnsi="Arial" w:cs="Arial"/>
           </w:rPr>
-          <w:t>https://trello.com/c/7iVXN3UZ</w:t>
+          <w:t>https://trello.com/c/98gAPh2f</w:t>
         </w:r>
       </w:hyperlink>
       <w:r>
         <w:rPr>
           <w:rFonts w:ascii="Arial" w:hAnsi="Arial" w:cs="Arial"/>
         </w:rPr>
-        <w:t xml:space="preserve"> - </w:t>
-      </w:r>
-      <w:r>
-        <w:rPr>
-          <w:rFonts w:ascii="Arial" w:hAnsi="Arial" w:cs="Arial"/>
-        </w:rPr>
-        <w:t>User Accounts - Display Locked Status</w:t>
+        <w:t xml:space="preserve"> </w:t>
+      </w:r>
+      <w:r>
+        <w:rPr>
+          <w:rFonts w:ascii="Arial" w:hAnsi="Arial" w:cs="Arial"/>
+        </w:rPr>
+        <w:t xml:space="preserve">- </w:t>
+      </w:r>
+      <w:r>
+        <w:rPr>
+          <w:rFonts w:ascii="Arial" w:hAnsi="Arial" w:cs="Arial"/>
+        </w:rPr>
+        <w:t>BU Validation - Error - CQC Regulated needs Registered Manager</w:t>
       </w:r>
     </w:p>
     <w:p>
@@ -2997,7 +3047,6 @@
         </w:numPr>
         <w:rPr>
           <w:rFonts w:ascii="Arial" w:hAnsi="Arial" w:cs="Arial"/>
-          <w:lang w:val="da-DK"/>
         </w:rPr>
       </w:pPr>
       <w:hyperlink r:id="rId22" w:history="1">
@@ -3005,24 +3054,34 @@
           <w:rPr>
             <w:rStyle w:val="Hyperlink"/>
             <w:rFonts w:ascii="Arial" w:hAnsi="Arial" w:cs="Arial"/>
-            <w:lang w:val="da-DK"/>
           </w:rPr>
-          <w:t>https://trello.com/c/3jRcsyfw</w:t>
+          <w:t>https://trello.com/c/46aW06In</w:t>
         </w:r>
       </w:hyperlink>
       <w:r>
         <w:rPr>
           <w:rFonts w:ascii="Arial" w:hAnsi="Arial" w:cs="Arial"/>
-          <w:lang w:val="da-DK"/>
-        </w:rPr>
-        <w:t xml:space="preserve"> - Login Error Messages</w:t>
+        </w:rPr>
+        <w:t xml:space="preserve"> </w:t>
+      </w:r>
+      <w:r>
+        <w:rPr>
+          <w:rFonts w:ascii="Arial" w:hAnsi="Arial" w:cs="Arial"/>
+        </w:rPr>
+        <w:t xml:space="preserve">- </w:t>
+      </w:r>
+      <w:r>
+        <w:rPr>
+          <w:rFonts w:ascii="Arial" w:hAnsi="Arial" w:cs="Arial"/>
+        </w:rPr>
+        <w:t>BU Validation - Error - CQC Regulated not flagged as CQC Regulated</w:t>
       </w:r>
     </w:p>
     <w:p>
       <w:pPr>
         <w:pStyle w:val="Heading2"/>
       </w:pPr>
-      <w:bookmarkStart w:id="6" w:name="_Toc32822141"/>
+      <w:bookmarkStart w:id="6" w:name="_Toc34316573"/>
       <w:r>
         <w:t>Defect Fixes</w:t>
       </w:r>
@@ -3044,14 +3103,26 @@
             <w:rStyle w:val="Hyperlink"/>
             <w:rFonts w:ascii="Arial" w:hAnsi="Arial" w:cs="Arial"/>
           </w:rPr>
-          <w:t>https://trello.com/c/mHQZcNH0</w:t>
+          <w:t>https://trello.com/c/GyTQ4IYk</w:t>
         </w:r>
       </w:hyperlink>
       <w:r>
         <w:rPr>
           <w:rFonts w:ascii="Arial" w:hAnsi="Arial" w:cs="Arial"/>
         </w:rPr>
-        <w:t xml:space="preserve"> - 502 error on WDF and training report</w:t>
+        <w:t xml:space="preserve"> </w:t>
+      </w:r>
+      <w:r>
+        <w:rPr>
+          <w:rFonts w:ascii="Arial" w:hAnsi="Arial" w:cs="Arial"/>
+        </w:rPr>
+        <w:t xml:space="preserve">- </w:t>
+      </w:r>
+      <w:r>
+        <w:rPr>
+          <w:rFonts w:ascii="Arial" w:hAnsi="Arial" w:cs="Arial"/>
+        </w:rPr>
+        <w:t>Training Report encoding issue</w:t>
       </w:r>
     </w:p>
     <w:p>
@@ -3070,34 +3141,27 @@
             <w:rStyle w:val="Hyperlink"/>
             <w:rFonts w:ascii="Arial" w:hAnsi="Arial" w:cs="Arial"/>
           </w:rPr>
-          <w:t>https://trello.com/c/dnlvVIn6</w:t>
+          <w:t>https://trello.com/c/VDdEVe8j</w:t>
         </w:r>
       </w:hyperlink>
       <w:r>
         <w:rPr>
           <w:rFonts w:ascii="Arial" w:hAnsi="Arial" w:cs="Arial"/>
         </w:rPr>
-        <w:t xml:space="preserve"> - </w:t>
-      </w:r>
-      <w:r>
-        <w:rPr>
-          <w:rFonts w:ascii="Arial" w:hAnsi="Arial" w:cs="Arial"/>
-        </w:rPr>
-        <w:t>[## 14793 ##] Head Office Services only available under non CQC regulated main services</w:t>
-      </w:r>
-    </w:p>
-    <w:p>
-      <w:pPr>
-        <w:pStyle w:val="Heading2"/>
-      </w:pPr>
-      <w:bookmarkStart w:id="7" w:name="_Toc32822142"/>
-      <w:r>
-        <w:t>Hot Fixe</w:t>
-      </w:r>
-      <w:r>
-        <w:t>s</w:t>
-      </w:r>
-      <w:bookmarkEnd w:id="7"/>
+        <w:t xml:space="preserve"> </w:t>
+      </w:r>
+      <w:r>
+        <w:rPr>
+          <w:rFonts w:ascii="Arial" w:hAnsi="Arial" w:cs="Arial"/>
+        </w:rPr>
+        <w:t xml:space="preserve">- </w:t>
+      </w:r>
+      <w:r>
+        <w:rPr>
+          <w:rFonts w:ascii="Arial" w:hAnsi="Arial" w:cs="Arial"/>
+        </w:rPr>
+        <w:t>Registrations failing for head offices</w:t>
+      </w:r>
     </w:p>
     <w:p>
       <w:pPr>
@@ -3109,53 +3173,33 @@
           <w:rFonts w:ascii="Arial" w:hAnsi="Arial" w:cs="Arial"/>
         </w:rPr>
       </w:pPr>
-      <w:r>
-        <w:rPr>
-          <w:rFonts w:ascii="Arial" w:hAnsi="Arial" w:cs="Arial"/>
-        </w:rPr>
-        <w:t>T.B.D.</w:t>
-      </w:r>
-    </w:p>
-    <w:p>
-      <w:pPr>
-        <w:pStyle w:val="Heading1"/>
-      </w:pPr>
-      <w:bookmarkStart w:id="8" w:name="_Toc19004982"/>
-      <w:bookmarkStart w:id="9" w:name="_Toc32822143"/>
-      <w:r>
-        <w:rPr>
-          <w:rFonts w:cs="Arial"/>
-        </w:rPr>
-        <w:t>Known Issues</w:t>
-      </w:r>
-      <w:bookmarkEnd w:id="8"/>
-      <w:bookmarkEnd w:id="9"/>
-      <w:r>
+      <w:hyperlink r:id="rId25" w:history="1">
+        <w:r>
+          <w:rPr>
+            <w:rStyle w:val="Hyperlink"/>
+            <w:rFonts w:ascii="Arial" w:hAnsi="Arial" w:cs="Arial"/>
+          </w:rPr>
+          <w:t>https://trello.com/c/j0WzhIbe</w:t>
+        </w:r>
+      </w:hyperlink>
+      <w:r>
+        <w:rPr>
+          <w:rFonts w:ascii="Arial" w:hAnsi="Arial" w:cs="Arial"/>
+        </w:rPr>
         <w:t xml:space="preserve"> </w:t>
       </w:r>
-    </w:p>
-    <w:p>
-      <w:pPr>
-        <w:rPr>
-          <w:rFonts w:ascii="Arial" w:hAnsi="Arial" w:cs="Arial"/>
-        </w:rPr>
-      </w:pPr>
-      <w:r>
-        <w:rPr>
-          <w:rFonts w:ascii="Arial" w:hAnsi="Arial" w:cs="Arial"/>
-        </w:rPr>
-        <w:t>Issues not fixed in this release</w:t>
-      </w:r>
-    </w:p>
-    <w:p>
-      <w:pPr>
-        <w:pStyle w:val="Heading2"/>
-      </w:pPr>
-      <w:bookmarkStart w:id="10" w:name="_Toc32822144"/>
-      <w:r>
-        <w:t>New this release</w:t>
-      </w:r>
-      <w:bookmarkEnd w:id="10"/>
+      <w:r>
+        <w:rPr>
+          <w:rFonts w:ascii="Arial" w:hAnsi="Arial" w:cs="Arial"/>
+        </w:rPr>
+        <w:t xml:space="preserve">- </w:t>
+      </w:r>
+      <w:r>
+        <w:rPr>
+          <w:rFonts w:ascii="Arial" w:hAnsi="Arial" w:cs="Arial"/>
+        </w:rPr>
+        <w:t>[## 14088 ##] Continue button when adding a basic staff record needs removing</w:t>
+      </w:r>
     </w:p>
     <w:p>
       <w:pPr>
@@ -3165,35 +3209,39 @@
         </w:numPr>
         <w:rPr>
           <w:rFonts w:ascii="Arial" w:hAnsi="Arial" w:cs="Arial"/>
-        </w:rPr>
-      </w:pPr>
-      <w:r>
-        <w:rPr>
-          <w:rFonts w:ascii="Arial" w:hAnsi="Arial"/>
-        </w:rPr>
-        <w:t>T.B.D.</w:t>
-      </w:r>
-    </w:p>
-    <w:p>
-      <w:pPr>
-        <w:pStyle w:val="Heading2"/>
-      </w:pPr>
-      <w:bookmarkStart w:id="11" w:name="_Toc32822145"/>
-      <w:r>
-        <w:t>Outstanding from previous release</w:t>
-      </w:r>
-      <w:bookmarkEnd w:id="11"/>
-      <w:r>
-        <w:tab/>
-      </w:r>
-      <w:r>
-        <w:tab/>
-      </w:r>
-      <w:r>
-        <w:tab/>
-      </w:r>
-      <w:r>
-        <w:tab/>
+          <w:lang w:val="es-ES"/>
+        </w:rPr>
+      </w:pPr>
+      <w:hyperlink r:id="rId26" w:history="1">
+        <w:r>
+          <w:rPr>
+            <w:rStyle w:val="Hyperlink"/>
+            <w:rFonts w:ascii="Arial" w:hAnsi="Arial" w:cs="Arial"/>
+            <w:lang w:val="es-ES"/>
+          </w:rPr>
+          <w:t>https://trello.com/c/iTWExuxu</w:t>
+        </w:r>
+      </w:hyperlink>
+      <w:r>
+        <w:rPr>
+          <w:rFonts w:ascii="Arial" w:hAnsi="Arial" w:cs="Arial"/>
+          <w:lang w:val="es-ES"/>
+        </w:rPr>
+        <w:t xml:space="preserve"> </w:t>
+      </w:r>
+      <w:r>
+        <w:rPr>
+          <w:rFonts w:ascii="Arial" w:hAnsi="Arial" w:cs="Arial"/>
+          <w:lang w:val="es-ES"/>
+        </w:rPr>
+        <w:t xml:space="preserve">- </w:t>
+      </w:r>
+      <w:r>
+        <w:rPr>
+          <w:rFonts w:ascii="Arial" w:hAnsi="Arial" w:cs="Arial"/>
+          <w:lang w:val="es-ES"/>
+        </w:rPr>
+        <w:t>Admin user - Console log error</w:t>
       </w:r>
     </w:p>
     <w:p>
@@ -3206,29 +3254,177 @@
           <w:rFonts w:ascii="Arial" w:hAnsi="Arial" w:cs="Arial"/>
         </w:rPr>
       </w:pPr>
-      <w:r>
-        <w:rPr>
-          <w:rFonts w:ascii="Arial" w:hAnsi="Arial"/>
-        </w:rPr>
-        <w:t>T.B.D.</w:t>
+      <w:hyperlink r:id="rId27" w:history="1">
+        <w:r>
+          <w:rPr>
+            <w:rStyle w:val="Hyperlink"/>
+            <w:rFonts w:ascii="Arial" w:hAnsi="Arial" w:cs="Arial"/>
+          </w:rPr>
+          <w:t>https://trello.com/c/HahgyGFA</w:t>
+        </w:r>
+      </w:hyperlink>
+      <w:r>
+        <w:rPr>
+          <w:rFonts w:ascii="Arial" w:hAnsi="Arial" w:cs="Arial"/>
+        </w:rPr>
+        <w:t xml:space="preserve"> </w:t>
+      </w:r>
+      <w:r>
+        <w:rPr>
+          <w:rFonts w:ascii="Arial" w:hAnsi="Arial" w:cs="Arial"/>
+        </w:rPr>
+        <w:t xml:space="preserve">- </w:t>
+      </w:r>
+      <w:r>
+        <w:rPr>
+          <w:rFonts w:ascii="Arial" w:hAnsi="Arial" w:cs="Arial"/>
+        </w:rPr>
+        <w:t>[## 12577 ##] Saving staff record training data</w:t>
       </w:r>
     </w:p>
     <w:p>
       <w:pPr>
+        <w:pStyle w:val="Heading2"/>
+      </w:pPr>
+      <w:bookmarkStart w:id="7" w:name="_Toc34316574"/>
+      <w:r>
+        <w:t>Hot Fixe</w:t>
+      </w:r>
+      <w:r>
+        <w:t>s</w:t>
+      </w:r>
+      <w:bookmarkEnd w:id="7"/>
+    </w:p>
+    <w:p>
+      <w:pPr>
+        <w:numPr>
+          <w:ilvl w:val="0"/>
+          <w:numId w:val="8"/>
+        </w:numPr>
+        <w:rPr>
+          <w:rFonts w:ascii="Arial" w:hAnsi="Arial" w:cs="Arial"/>
+        </w:rPr>
+      </w:pPr>
+      <w:r>
+        <w:rPr>
+          <w:rFonts w:ascii="Arial" w:hAnsi="Arial" w:cs="Arial"/>
+        </w:rPr>
+        <w:t>T.B.D.</w:t>
+      </w:r>
+    </w:p>
+    <w:p>
+      <w:pPr>
         <w:pStyle w:val="Heading1"/>
+      </w:pPr>
+      <w:bookmarkStart w:id="8" w:name="_Toc19004982"/>
+      <w:bookmarkStart w:id="9" w:name="_Toc34316575"/>
+      <w:r>
         <w:rPr>
           <w:rFonts w:cs="Arial"/>
         </w:rPr>
-      </w:pPr>
-      <w:bookmarkStart w:id="12" w:name="_Toc32822146"/>
-      <w:bookmarkStart w:id="13" w:name="_Toc11889134"/>
-      <w:r>
+        <w:t>Known Issues</w:t>
+      </w:r>
+      <w:bookmarkEnd w:id="8"/>
+      <w:bookmarkEnd w:id="9"/>
+      <w:r>
+        <w:t xml:space="preserve"> </w:t>
+      </w:r>
+    </w:p>
+    <w:p>
+      <w:pPr>
+        <w:rPr>
+          <w:rFonts w:ascii="Arial" w:hAnsi="Arial" w:cs="Arial"/>
+        </w:rPr>
+      </w:pPr>
+      <w:r>
+        <w:rPr>
+          <w:rFonts w:ascii="Arial" w:hAnsi="Arial" w:cs="Arial"/>
+        </w:rPr>
+        <w:t>Issues not fixed in this release</w:t>
+      </w:r>
+    </w:p>
+    <w:p>
+      <w:pPr>
+        <w:pStyle w:val="Heading2"/>
+      </w:pPr>
+      <w:bookmarkStart w:id="10" w:name="_Toc34316576"/>
+      <w:r>
+        <w:t>New this release</w:t>
+      </w:r>
+      <w:bookmarkEnd w:id="10"/>
+    </w:p>
+    <w:p>
+      <w:pPr>
+        <w:numPr>
+          <w:ilvl w:val="0"/>
+          <w:numId w:val="8"/>
+        </w:numPr>
+        <w:rPr>
+          <w:rFonts w:ascii="Arial" w:hAnsi="Arial" w:cs="Arial"/>
+        </w:rPr>
+      </w:pPr>
+      <w:r>
+        <w:rPr>
+          <w:rFonts w:ascii="Arial" w:hAnsi="Arial"/>
+        </w:rPr>
+        <w:t>T.B.D.</w:t>
+      </w:r>
+    </w:p>
+    <w:p>
+      <w:pPr>
+        <w:pStyle w:val="Heading2"/>
+      </w:pPr>
+      <w:bookmarkStart w:id="11" w:name="_Toc34316577"/>
+      <w:r>
+        <w:t>Outstanding from previous release</w:t>
+      </w:r>
+      <w:bookmarkEnd w:id="11"/>
+      <w:r>
+        <w:tab/>
+      </w:r>
+      <w:r>
+        <w:tab/>
+      </w:r>
+      <w:r>
+        <w:tab/>
+      </w:r>
+      <w:r>
+        <w:tab/>
+      </w:r>
+    </w:p>
+    <w:p>
+      <w:pPr>
+        <w:numPr>
+          <w:ilvl w:val="0"/>
+          <w:numId w:val="8"/>
+        </w:numPr>
+        <w:rPr>
+          <w:rFonts w:ascii="Arial" w:hAnsi="Arial" w:cs="Arial"/>
+        </w:rPr>
+      </w:pPr>
+      <w:r>
+        <w:rPr>
+          <w:rFonts w:ascii="Arial" w:hAnsi="Arial"/>
+        </w:rPr>
+        <w:t>T.B.D.</w:t>
+      </w:r>
+    </w:p>
+    <w:p>
+      <w:pPr>
+        <w:pStyle w:val="Heading1"/>
         <w:rPr>
           <w:rFonts w:cs="Arial"/>
         </w:rPr>
+      </w:pPr>
+      <w:bookmarkStart w:id="12" w:name="_Toc11889134"/>
+      <w:bookmarkStart w:id="13" w:name="_Toc34316578"/>
+      <w:r>
+        <w:rPr>
+          <w:rFonts w:cs="Arial"/>
+        </w:rPr>
         <w:t>Prerequisites and Approval</w:t>
       </w:r>
-      <w:bookmarkEnd w:id="12"/>
+      <w:bookmarkEnd w:id="13"/>
     </w:p>
     <w:p>
       <w:pPr>
@@ -3346,6 +3542,7 @@
               <w:rPr>
                 <w:rFonts w:ascii="Arial" w:hAnsi="Arial" w:cs="Arial"/>
               </w:rPr>
+              <w:lastRenderedPageBreak/>
               <w:t>Testing in Dev</w:t>
             </w:r>
           </w:p>
@@ -3364,7 +3561,13 @@
               <w:rPr>
                 <w:rFonts w:ascii="Arial" w:hAnsi="Arial" w:cs="Arial"/>
               </w:rPr>
-              <w:t>13/02/2020</w:t>
+              <w:t>04/03</w:t>
+            </w:r>
+            <w:r>
+              <w:rPr>
+                <w:rFonts w:ascii="Arial" w:hAnsi="Arial" w:cs="Arial"/>
+              </w:rPr>
+              <w:t>/2020</w:t>
             </w:r>
           </w:p>
         </w:tc>
@@ -3426,7 +3629,13 @@
               <w:rPr>
                 <w:rFonts w:ascii="Arial" w:hAnsi="Arial" w:cs="Arial"/>
               </w:rPr>
-              <w:t>13/02/2020</w:t>
+              <w:t>04/03</w:t>
+            </w:r>
+            <w:r>
+              <w:rPr>
+                <w:rFonts w:ascii="Arial" w:hAnsi="Arial" w:cs="Arial"/>
+              </w:rPr>
+              <w:t>/2020</w:t>
             </w:r>
           </w:p>
         </w:tc>
@@ -3488,7 +3697,13 @@
               <w:rPr>
                 <w:rFonts w:ascii="Arial" w:hAnsi="Arial" w:cs="Arial"/>
               </w:rPr>
-              <w:t>13/02/2020</w:t>
+              <w:t>05/03</w:t>
+            </w:r>
+            <w:r>
+              <w:rPr>
+                <w:rFonts w:ascii="Arial" w:hAnsi="Arial" w:cs="Arial"/>
+              </w:rPr>
+              <w:t>/2020</w:t>
             </w:r>
           </w:p>
         </w:tc>
@@ -3574,7 +3789,13 @@
               <w:rPr>
                 <w:rFonts w:ascii="Arial" w:hAnsi="Arial" w:cs="Arial"/>
               </w:rPr>
-              <w:t>13/02/2020</w:t>
+              <w:t>05/03</w:t>
+            </w:r>
+            <w:r>
+              <w:rPr>
+                <w:rFonts w:ascii="Arial" w:hAnsi="Arial" w:cs="Arial"/>
+              </w:rPr>
+              <w:t>/2020</w:t>
             </w:r>
           </w:p>
         </w:tc>
@@ -3592,7 +3813,7 @@
               <w:rPr>
                 <w:rFonts w:ascii="Arial" w:hAnsi="Arial" w:cs="Arial"/>
               </w:rPr>
-              <w:t>Paul Carvell</w:t>
+              <w:t>Aaron Russell</w:t>
             </w:r>
           </w:p>
         </w:tc>
@@ -3615,14 +3836,14 @@
           <w:rFonts w:cs="Arial"/>
         </w:rPr>
       </w:pPr>
-      <w:bookmarkStart w:id="14" w:name="_Toc32822147"/>
+      <w:bookmarkStart w:id="14" w:name="_Toc34316579"/>
       <w:r>
         <w:rPr>
           <w:rFonts w:cs="Arial"/>
         </w:rPr>
         <w:t>Target Environment</w:t>
       </w:r>
-      <w:bookmarkEnd w:id="13"/>
+      <w:bookmarkEnd w:id="12"/>
       <w:bookmarkEnd w:id="14"/>
     </w:p>
     <w:p>
@@ -3653,7 +3874,7 @@
           <w:rFonts w:cs="Arial"/>
         </w:rPr>
       </w:pPr>
-      <w:bookmarkStart w:id="15" w:name="_Toc32822148"/>
+      <w:bookmarkStart w:id="15" w:name="_Toc34316580"/>
       <w:r>
         <w:rPr>
           <w:rFonts w:cs="Arial"/>
@@ -3778,7 +3999,13 @@
               <w:rPr>
                 <w:rFonts w:ascii="Arial" w:hAnsi="Arial" w:cs="Arial"/>
               </w:rPr>
-              <w:t>13/02/2020</w:t>
+              <w:t>06/03</w:t>
+            </w:r>
+            <w:r>
+              <w:rPr>
+                <w:rFonts w:ascii="Arial" w:hAnsi="Arial" w:cs="Arial"/>
+              </w:rPr>
+              <w:t>/2020</w:t>
             </w:r>
           </w:p>
         </w:tc>
@@ -3840,6 +4067,7 @@
           <w:szCs w:val="32"/>
         </w:rPr>
       </w:pPr>
+      <w:bookmarkStart w:id="17" w:name="_GoBack"/>
       <w:r>
         <w:rPr>
           <w:rFonts w:cs="Arial"/>
@@ -3854,7 +4082,8 @@
           <w:rFonts w:cs="Arial"/>
         </w:rPr>
       </w:pPr>
-      <w:bookmarkStart w:id="17" w:name="_Toc32822149"/>
+      <w:bookmarkStart w:id="18" w:name="_Toc34316581"/>
+      <w:bookmarkEnd w:id="17"/>
       <w:r>
         <w:rPr>
           <w:rFonts w:cs="Arial"/>
@@ -3863,7 +4092,7 @@
         <w:t>Technical Deployment Details</w:t>
       </w:r>
       <w:bookmarkEnd w:id="16"/>
-      <w:bookmarkEnd w:id="17"/>
+      <w:bookmarkEnd w:id="18"/>
       <w:r>
         <w:rPr>
           <w:rFonts w:cs="Arial"/>
@@ -3878,7 +4107,7 @@
           <w:rFonts w:cs="Arial"/>
         </w:rPr>
       </w:pPr>
-      <w:bookmarkStart w:id="18" w:name="_Toc32822150"/>
+      <w:bookmarkStart w:id="19" w:name="_Toc34316582"/>
       <w:r>
         <w:rPr>
           <w:rFonts w:cs="Arial"/>
@@ -3891,7 +4120,7 @@
         </w:rPr>
         <w:t>special requirements</w:t>
       </w:r>
-      <w:bookmarkEnd w:id="18"/>
+      <w:bookmarkEnd w:id="19"/>
     </w:p>
     <w:p>
       <w:pPr>
@@ -3938,7 +4167,168 @@
         <w:rPr>
           <w:rFonts w:ascii="Arial" w:hAnsi="Arial" w:cs="Arial"/>
         </w:rPr>
-        <w:t>Database patches required 1.14.8, 1.15.0</w:t>
+        <w:t>None</w:t>
+      </w:r>
+    </w:p>
+    <w:p>
+      <w:pPr>
+        <w:pStyle w:val="Heading2"/>
+        <w:rPr>
+          <w:rFonts w:cs="Arial"/>
+        </w:rPr>
+      </w:pPr>
+      <w:bookmarkStart w:id="20" w:name="_Toc34316583"/>
+      <w:r>
+        <w:rPr>
+          <w:rFonts w:cs="Arial"/>
+        </w:rPr>
+        <w:t>Dev and Staging deployments</w:t>
+      </w:r>
+      <w:bookmarkEnd w:id="20"/>
+    </w:p>
+    <w:p>
+      <w:pPr>
+        <w:pStyle w:val="ListParagraph"/>
+        <w:numPr>
+          <w:ilvl w:val="0"/>
+          <w:numId w:val="4"/>
+        </w:numPr>
+        <w:rPr>
+          <w:rFonts w:ascii="Arial" w:hAnsi="Arial" w:cs="Arial"/>
+          <w:b/>
+          <w:bCs/>
+        </w:rPr>
+      </w:pPr>
+      <w:r>
+        <w:rPr>
+          <w:rFonts w:ascii="Arial" w:hAnsi="Arial" w:cs="Arial"/>
+          <w:b/>
+          <w:bCs/>
+        </w:rPr>
+        <w:t xml:space="preserve">The Skills for Care GitHub codebase has been structured such that, apart from emergency hot-fixes, once completed, development </w:t>
+      </w:r>
+      <w:r>
+        <w:rPr>
+          <w:rFonts w:ascii="Arial" w:hAnsi="Arial" w:cs="Arial"/>
+          <w:b/>
+          <w:bCs/>
+        </w:rPr>
+        <w:t>&lt;</w:t>
+      </w:r>
+      <w:r>
+        <w:rPr>
+          <w:rFonts w:ascii="Arial" w:hAnsi="Arial" w:cs="Arial"/>
+          <w:b/>
+          <w:bCs/>
+          <w:i/>
+        </w:rPr>
+        <w:t>feature</w:t>
+      </w:r>
+      <w:r>
+        <w:rPr>
+          <w:rFonts w:ascii="Arial" w:hAnsi="Arial" w:cs="Arial"/>
+          <w:b/>
+          <w:bCs/>
+        </w:rPr>
+        <w:t>&gt;</w:t>
+      </w:r>
+      <w:r>
+        <w:rPr>
+          <w:rFonts w:ascii="Arial" w:hAnsi="Arial" w:cs="Arial"/>
+          <w:b/>
+          <w:bCs/>
+        </w:rPr>
+        <w:t xml:space="preserve"> branches are first merged </w:t>
+      </w:r>
+      <w:r>
+        <w:rPr>
+          <w:rFonts w:ascii="Arial" w:hAnsi="Arial" w:cs="Arial"/>
+          <w:b/>
+          <w:bCs/>
+        </w:rPr>
+        <w:t xml:space="preserve">by developer Pull Request </w:t>
+      </w:r>
+      <w:r>
+        <w:rPr>
+          <w:rFonts w:ascii="Arial" w:hAnsi="Arial" w:cs="Arial"/>
+          <w:b/>
+          <w:bCs/>
+        </w:rPr>
+        <w:t xml:space="preserve">into the </w:t>
+      </w:r>
+      <w:r>
+        <w:rPr>
+          <w:rFonts w:ascii="Arial" w:hAnsi="Arial" w:cs="Arial"/>
+          <w:b/>
+          <w:bCs/>
+          <w:i/>
+        </w:rPr>
+        <w:t>develop</w:t>
+      </w:r>
+      <w:r>
+        <w:rPr>
+          <w:rFonts w:ascii="Arial" w:hAnsi="Arial" w:cs="Arial"/>
+          <w:b/>
+          <w:bCs/>
+        </w:rPr>
+        <w:t xml:space="preserve"> </w:t>
+      </w:r>
+      <w:r>
+        <w:rPr>
+          <w:rFonts w:ascii="Arial" w:hAnsi="Arial" w:cs="Arial"/>
+          <w:b/>
+          <w:bCs/>
+        </w:rPr>
+        <w:t xml:space="preserve">code </w:t>
+      </w:r>
+      <w:r>
+        <w:rPr>
+          <w:rFonts w:ascii="Arial" w:hAnsi="Arial" w:cs="Arial"/>
+          <w:b/>
+          <w:bCs/>
+        </w:rPr>
+        <w:t xml:space="preserve">branch </w:t>
+      </w:r>
+      <w:r>
+        <w:rPr>
+          <w:rFonts w:ascii="Arial" w:hAnsi="Arial" w:cs="Arial"/>
+          <w:b/>
+          <w:bCs/>
+        </w:rPr>
+        <w:t xml:space="preserve">for </w:t>
+      </w:r>
+      <w:r>
+        <w:rPr>
+          <w:rFonts w:ascii="Arial" w:hAnsi="Arial" w:cs="Arial"/>
+          <w:b/>
+          <w:bCs/>
+        </w:rPr>
+        <w:t>Integrated Unit Testing</w:t>
+      </w:r>
+      <w:r>
+        <w:rPr>
+          <w:rFonts w:ascii="Arial" w:hAnsi="Arial" w:cs="Arial"/>
+          <w:b/>
+          <w:bCs/>
+        </w:rPr>
+        <w:t xml:space="preserve">. The Pull Request will automatically build and deploy to the </w:t>
+      </w:r>
+      <w:r>
+        <w:rPr>
+          <w:rFonts w:ascii="Arial" w:hAnsi="Arial" w:cs="Arial"/>
+          <w:b/>
+          <w:bCs/>
+          <w:i/>
+        </w:rPr>
+        <w:t>sfcdev</w:t>
+      </w:r>
+      <w:r>
+        <w:rPr>
+          <w:rFonts w:ascii="Arial" w:hAnsi="Arial" w:cs="Arial"/>
+          <w:b/>
+          <w:bCs/>
+        </w:rPr>
+        <w:t xml:space="preserve"> environment using Travis CI</w:t>
       </w:r>
     </w:p>
     <w:p>
@@ -3956,59 +4346,17 @@
         <w:rPr>
           <w:rFonts w:ascii="Arial" w:hAnsi="Arial" w:cs="Arial"/>
         </w:rPr>
-        <w:t>Patches do not require regression in the event of rollback</w:t>
-      </w:r>
-    </w:p>
-    <w:p>
-      <w:pPr>
-        <w:pStyle w:val="Heading2"/>
-        <w:rPr>
-          <w:rFonts w:cs="Arial"/>
-        </w:rPr>
-      </w:pPr>
-      <w:bookmarkStart w:id="19" w:name="_Toc32822151"/>
-      <w:r>
-        <w:rPr>
-          <w:rFonts w:cs="Arial"/>
-        </w:rPr>
-        <w:t>Dev and Staging deployments</w:t>
-      </w:r>
-      <w:bookmarkEnd w:id="19"/>
-    </w:p>
-    <w:p>
-      <w:pPr>
-        <w:pStyle w:val="ListParagraph"/>
-        <w:numPr>
-          <w:ilvl w:val="0"/>
-          <w:numId w:val="4"/>
-        </w:numPr>
-        <w:rPr>
-          <w:rFonts w:ascii="Arial" w:hAnsi="Arial" w:cs="Arial"/>
-          <w:b/>
-          <w:bCs/>
-        </w:rPr>
-      </w:pPr>
-      <w:r>
-        <w:rPr>
-          <w:rFonts w:ascii="Arial" w:hAnsi="Arial" w:cs="Arial"/>
-          <w:b/>
-          <w:bCs/>
-        </w:rPr>
-        <w:t xml:space="preserve">The Skills for Care GitHub codebase has been structured such that, apart from emergency hot-fixes, once completed, development </w:t>
-      </w:r>
-      <w:r>
-        <w:rPr>
-          <w:rFonts w:ascii="Arial" w:hAnsi="Arial" w:cs="Arial"/>
-          <w:b/>
-          <w:bCs/>
+        <w:t xml:space="preserve">Developer completes work in </w:t>
+      </w:r>
+      <w:r>
+        <w:rPr>
+          <w:rFonts w:ascii="Arial" w:hAnsi="Arial" w:cs="Arial"/>
         </w:rPr>
         <w:t>&lt;</w:t>
       </w:r>
       <w:r>
         <w:rPr>
           <w:rFonts w:ascii="Arial" w:hAnsi="Arial" w:cs="Arial"/>
-          <w:b/>
-          <w:bCs/>
           <w:i/>
         </w:rPr>
         <w:t>feature</w:t>
@@ -4016,108 +4364,14 @@
       <w:r>
         <w:rPr>
           <w:rFonts w:ascii="Arial" w:hAnsi="Arial" w:cs="Arial"/>
-          <w:b/>
-          <w:bCs/>
         </w:rPr>
         <w:t>&gt;</w:t>
       </w:r>
       <w:r>
         <w:rPr>
           <w:rFonts w:ascii="Arial" w:hAnsi="Arial" w:cs="Arial"/>
-          <w:b/>
-          <w:bCs/>
-        </w:rPr>
-        <w:t xml:space="preserve"> branches are first merged </w:t>
-      </w:r>
-      <w:r>
-        <w:rPr>
-          <w:rFonts w:ascii="Arial" w:hAnsi="Arial" w:cs="Arial"/>
-          <w:b/>
-          <w:bCs/>
-        </w:rPr>
-        <w:t xml:space="preserve">by developer Pull Request </w:t>
-      </w:r>
-      <w:r>
-        <w:rPr>
-          <w:rFonts w:ascii="Arial" w:hAnsi="Arial" w:cs="Arial"/>
-          <w:b/>
-          <w:bCs/>
-        </w:rPr>
-        <w:t xml:space="preserve">into the </w:t>
-      </w:r>
-      <w:r>
-        <w:rPr>
-          <w:rFonts w:ascii="Arial" w:hAnsi="Arial" w:cs="Arial"/>
-          <w:b/>
-          <w:bCs/>
-          <w:i/>
-        </w:rPr>
-        <w:t>develop</w:t>
-      </w:r>
-      <w:r>
-        <w:rPr>
-          <w:rFonts w:ascii="Arial" w:hAnsi="Arial" w:cs="Arial"/>
-          <w:b/>
-          <w:bCs/>
-        </w:rPr>
-        <w:t xml:space="preserve"> </w:t>
-      </w:r>
-      <w:r>
-        <w:rPr>
-          <w:rFonts w:ascii="Arial" w:hAnsi="Arial" w:cs="Arial"/>
-          <w:b/>
-          <w:bCs/>
-        </w:rPr>
-        <w:t xml:space="preserve">code </w:t>
-      </w:r>
-      <w:r>
-        <w:rPr>
-          <w:rFonts w:ascii="Arial" w:hAnsi="Arial" w:cs="Arial"/>
-          <w:b/>
-          <w:bCs/>
-        </w:rPr>
-        <w:t xml:space="preserve">branch </w:t>
-      </w:r>
-      <w:r>
-        <w:rPr>
-          <w:rFonts w:ascii="Arial" w:hAnsi="Arial" w:cs="Arial"/>
-          <w:b/>
-          <w:bCs/>
-        </w:rPr>
-        <w:t xml:space="preserve">for </w:t>
-      </w:r>
-      <w:r>
-        <w:rPr>
-          <w:rFonts w:ascii="Arial" w:hAnsi="Arial" w:cs="Arial"/>
-          <w:b/>
-          <w:bCs/>
-        </w:rPr>
-        <w:t>Integrated Unit Testing</w:t>
-      </w:r>
-      <w:r>
-        <w:rPr>
-          <w:rFonts w:ascii="Arial" w:hAnsi="Arial" w:cs="Arial"/>
-          <w:b/>
-          <w:bCs/>
-        </w:rPr>
-        <w:t xml:space="preserve">. The Pull Request will automatically build and deploy to the </w:t>
-      </w:r>
-      <w:r>
-        <w:rPr>
-          <w:rFonts w:ascii="Arial" w:hAnsi="Arial" w:cs="Arial"/>
-          <w:b/>
-          <w:bCs/>
-          <w:i/>
-        </w:rPr>
-        <w:t>sfcdev</w:t>
-      </w:r>
-      <w:r>
-        <w:rPr>
-          <w:rFonts w:ascii="Arial" w:hAnsi="Arial" w:cs="Arial"/>
-          <w:b/>
-          <w:bCs/>
-        </w:rPr>
-        <w:t xml:space="preserve"> environment using Travis CI</w:t>
+        </w:rPr>
+        <w:t xml:space="preserve"> branch</w:t>
       </w:r>
     </w:p>
     <w:p>
@@ -4135,13 +4389,7 @@
         <w:rPr>
           <w:rFonts w:ascii="Arial" w:hAnsi="Arial" w:cs="Arial"/>
         </w:rPr>
-        <w:t xml:space="preserve">Developer completes work in </w:t>
-      </w:r>
-      <w:r>
-        <w:rPr>
-          <w:rFonts w:ascii="Arial" w:hAnsi="Arial" w:cs="Arial"/>
-        </w:rPr>
-        <w:t>&lt;</w:t>
+        <w:t>Pull Request created to merge &lt;</w:t>
       </w:r>
       <w:r>
         <w:rPr>
@@ -4154,13 +4402,20 @@
         <w:rPr>
           <w:rFonts w:ascii="Arial" w:hAnsi="Arial" w:cs="Arial"/>
         </w:rPr>
-        <w:t>&gt;</w:t>
-      </w:r>
-      <w:r>
-        <w:rPr>
-          <w:rFonts w:ascii="Arial" w:hAnsi="Arial" w:cs="Arial"/>
-        </w:rPr>
-        <w:t xml:space="preserve"> branch</w:t>
+        <w:t xml:space="preserve">&gt; branch into </w:t>
+      </w:r>
+      <w:r>
+        <w:rPr>
+          <w:rFonts w:ascii="Arial" w:hAnsi="Arial" w:cs="Arial"/>
+          <w:i/>
+        </w:rPr>
+        <w:t xml:space="preserve">develop </w:t>
+      </w:r>
+      <w:r>
+        <w:rPr>
+          <w:rFonts w:ascii="Arial" w:hAnsi="Arial" w:cs="Arial"/>
+        </w:rPr>
+        <w:t>branch</w:t>
       </w:r>
     </w:p>
     <w:p>
@@ -4178,33 +4433,44 @@
         <w:rPr>
           <w:rFonts w:ascii="Arial" w:hAnsi="Arial" w:cs="Arial"/>
         </w:rPr>
-        <w:t>Pull Request created to merge &lt;</w:t>
+        <w:t>P</w:t>
+      </w:r>
+      <w:r>
+        <w:rPr>
+          <w:rFonts w:ascii="Arial" w:hAnsi="Arial" w:cs="Arial"/>
+        </w:rPr>
+        <w:t xml:space="preserve">ull </w:t>
+      </w:r>
+      <w:r>
+        <w:rPr>
+          <w:rFonts w:ascii="Arial" w:hAnsi="Arial" w:cs="Arial"/>
+        </w:rPr>
+        <w:t>R</w:t>
+      </w:r>
+      <w:r>
+        <w:rPr>
+          <w:rFonts w:ascii="Arial" w:hAnsi="Arial" w:cs="Arial"/>
+        </w:rPr>
+        <w:t>equest</w:t>
+      </w:r>
+      <w:r>
+        <w:rPr>
+          <w:rFonts w:ascii="Arial" w:hAnsi="Arial" w:cs="Arial"/>
+        </w:rPr>
+        <w:t xml:space="preserve"> approved (peer review) and automatically built and deployed to </w:t>
       </w:r>
       <w:r>
         <w:rPr>
           <w:rFonts w:ascii="Arial" w:hAnsi="Arial" w:cs="Arial"/>
           <w:i/>
         </w:rPr>
-        <w:t>feature</w:t>
-      </w:r>
-      <w:r>
-        <w:rPr>
-          <w:rFonts w:ascii="Arial" w:hAnsi="Arial" w:cs="Arial"/>
-        </w:rPr>
-        <w:t xml:space="preserve">&gt; branch into </w:t>
-      </w:r>
-      <w:r>
-        <w:rPr>
-          <w:rFonts w:ascii="Arial" w:hAnsi="Arial" w:cs="Arial"/>
-          <w:i/>
-        </w:rPr>
-        <w:t xml:space="preserve">develop </w:t>
-      </w:r>
-      <w:r>
-        <w:rPr>
-          <w:rFonts w:ascii="Arial" w:hAnsi="Arial" w:cs="Arial"/>
-        </w:rPr>
-        <w:t>branch</w:t>
+        <w:t>sfcdev</w:t>
+      </w:r>
+      <w:r>
+        <w:rPr>
+          <w:rFonts w:ascii="Arial" w:hAnsi="Arial" w:cs="Arial"/>
+        </w:rPr>
+        <w:t xml:space="preserve"> by Travis CI</w:t>
       </w:r>
     </w:p>
     <w:p>
@@ -4222,64 +4488,9 @@
         <w:rPr>
           <w:rFonts w:ascii="Arial" w:hAnsi="Arial" w:cs="Arial"/>
         </w:rPr>
-        <w:t>P</w:t>
-      </w:r>
-      <w:r>
-        <w:rPr>
-          <w:rFonts w:ascii="Arial" w:hAnsi="Arial" w:cs="Arial"/>
-        </w:rPr>
-        <w:t xml:space="preserve">ull </w:t>
-      </w:r>
-      <w:r>
-        <w:rPr>
-          <w:rFonts w:ascii="Arial" w:hAnsi="Arial" w:cs="Arial"/>
-        </w:rPr>
-        <w:t>R</w:t>
-      </w:r>
-      <w:r>
-        <w:rPr>
-          <w:rFonts w:ascii="Arial" w:hAnsi="Arial" w:cs="Arial"/>
-        </w:rPr>
-        <w:t>equest</w:t>
-      </w:r>
-      <w:r>
-        <w:rPr>
-          <w:rFonts w:ascii="Arial" w:hAnsi="Arial" w:cs="Arial"/>
-        </w:rPr>
-        <w:t xml:space="preserve"> approved (peer review) and automatically built and deployed to </w:t>
-      </w:r>
-      <w:r>
-        <w:rPr>
-          <w:rFonts w:ascii="Arial" w:hAnsi="Arial" w:cs="Arial"/>
-          <w:i/>
-        </w:rPr>
-        <w:t>sfcdev</w:t>
-      </w:r>
-      <w:r>
-        <w:rPr>
-          <w:rFonts w:ascii="Arial" w:hAnsi="Arial" w:cs="Arial"/>
-        </w:rPr>
-        <w:t xml:space="preserve"> by Travis CI</w:t>
-      </w:r>
-    </w:p>
-    <w:p>
-      <w:pPr>
-        <w:pStyle w:val="ListParagraph"/>
-        <w:numPr>
-          <w:ilvl w:val="1"/>
-          <w:numId w:val="4"/>
-        </w:numPr>
-        <w:rPr>
-          <w:rFonts w:ascii="Arial" w:hAnsi="Arial" w:cs="Arial"/>
-        </w:rPr>
-      </w:pPr>
-      <w:r>
-        <w:rPr>
-          <w:rFonts w:ascii="Arial" w:hAnsi="Arial" w:cs="Arial"/>
-        </w:rPr>
         <w:t xml:space="preserve">Integrated Unit Test of feature in </w:t>
       </w:r>
-      <w:hyperlink r:id="rId25" w:history="1">
+      <w:hyperlink r:id="rId28" w:history="1">
         <w:r>
           <w:rPr>
             <w:rStyle w:val="Hyperlink"/>
@@ -4545,7 +4756,7 @@
         </w:rPr>
         <w:t xml:space="preserve"> in </w:t>
       </w:r>
-      <w:hyperlink r:id="rId26" w:history="1">
+      <w:hyperlink r:id="rId29" w:history="1">
         <w:r>
           <w:rPr>
             <w:rStyle w:val="Hyperlink"/>
@@ -4617,14 +4828,14 @@
           <w:rFonts w:cs="Arial"/>
         </w:rPr>
       </w:pPr>
-      <w:bookmarkStart w:id="20" w:name="_Toc32822152"/>
+      <w:bookmarkStart w:id="21" w:name="_Toc34316584"/>
       <w:r>
         <w:rPr>
           <w:rFonts w:cs="Arial"/>
         </w:rPr>
         <w:t>PreProd deployment</w:t>
       </w:r>
-      <w:bookmarkEnd w:id="20"/>
+      <w:bookmarkEnd w:id="21"/>
     </w:p>
     <w:p>
       <w:pPr>
@@ -5008,7 +5219,7 @@
         </w:rPr>
         <w:t xml:space="preserve">Sign-off Testing of release in </w:t>
       </w:r>
-      <w:hyperlink r:id="rId27" w:history="1">
+      <w:hyperlink r:id="rId30" w:history="1">
         <w:r>
           <w:rPr>
             <w:rStyle w:val="Hyperlink"/>
@@ -5056,13 +5267,13 @@
           <w:rFonts w:cs="Arial"/>
         </w:rPr>
       </w:pPr>
-      <w:bookmarkStart w:id="21" w:name="_GoBack1"/>
-      <w:bookmarkStart w:id="22" w:name="OLE_LINK31"/>
-      <w:bookmarkStart w:id="23" w:name="OLE_LINK21"/>
-      <w:bookmarkStart w:id="24" w:name="_Toc32822153"/>
-      <w:bookmarkEnd w:id="21"/>
+      <w:bookmarkStart w:id="22" w:name="_GoBack1"/>
+      <w:bookmarkStart w:id="23" w:name="OLE_LINK31"/>
+      <w:bookmarkStart w:id="24" w:name="OLE_LINK21"/>
+      <w:bookmarkStart w:id="25" w:name="_Toc34316585"/>
       <w:bookmarkEnd w:id="22"/>
       <w:bookmarkEnd w:id="23"/>
+      <w:bookmarkEnd w:id="24"/>
       <w:r>
         <w:rPr>
           <w:rFonts w:cs="Arial"/>
@@ -5076,7 +5287,7 @@
         </w:rPr>
         <w:t>reparation</w:t>
       </w:r>
-      <w:bookmarkEnd w:id="24"/>
+      <w:bookmarkEnd w:id="25"/>
     </w:p>
     <w:p>
       <w:pPr>
@@ -5304,7 +5515,7 @@
         </w:rPr>
         <w:t xml:space="preserve"> of </w:t>
       </w:r>
-      <w:hyperlink r:id="rId28" w:history="1">
+      <w:hyperlink r:id="rId31" w:history="1">
         <w:r>
           <w:rPr>
             <w:rStyle w:val="Hyperlink"/>
@@ -5395,9 +5606,9 @@
           <w:rFonts w:cs="Arial"/>
         </w:rPr>
       </w:pPr>
-      <w:bookmarkStart w:id="25" w:name="_Toc536718935"/>
-      <w:bookmarkStart w:id="26" w:name="_Toc11889136"/>
-      <w:bookmarkStart w:id="27" w:name="_Toc32822154"/>
+      <w:bookmarkStart w:id="26" w:name="_Toc536718935"/>
+      <w:bookmarkStart w:id="27" w:name="_Toc11889136"/>
+      <w:bookmarkStart w:id="28" w:name="_Toc34316586"/>
       <w:r>
         <w:rPr>
           <w:rFonts w:cs="Arial"/>
@@ -5410,9 +5621,9 @@
         </w:rPr>
         <w:t>eployment</w:t>
       </w:r>
-      <w:bookmarkEnd w:id="25"/>
       <w:bookmarkEnd w:id="26"/>
       <w:bookmarkEnd w:id="27"/>
+      <w:bookmarkEnd w:id="28"/>
     </w:p>
     <w:p>
       <w:pPr>
@@ -5537,7 +5748,7 @@
         </w:rPr>
         <w:t xml:space="preserve"> (and test </w:t>
       </w:r>
-      <w:hyperlink r:id="rId29" w:history="1">
+      <w:hyperlink r:id="rId32" w:history="1">
         <w:r>
           <w:rPr>
             <w:rStyle w:val="Hyperlink"/>
@@ -5607,7 +5818,7 @@
         </w:rPr>
         <w:t xml:space="preserve">est </w:t>
       </w:r>
-      <w:hyperlink r:id="rId30" w:history="1">
+      <w:hyperlink r:id="rId33" w:history="1">
         <w:r>
           <w:rPr>
             <w:rStyle w:val="Hyperlink"/>
@@ -5647,8 +5858,6 @@
         </w:rPr>
         <w:t>sfcuatgreen</w:t>
       </w:r>
-      <w:bookmarkStart w:id="28" w:name="_GoBack"/>
-      <w:bookmarkEnd w:id="28"/>
     </w:p>
     <w:p>
       <w:pPr>
@@ -5698,7 +5907,7 @@
         </w:rPr>
         <w:t xml:space="preserve">Smoke test </w:t>
       </w:r>
-      <w:hyperlink r:id="rId31" w:history="1">
+      <w:hyperlink r:id="rId34" w:history="1">
         <w:r>
           <w:rPr>
             <w:rStyle w:val="Hyperlink"/>
@@ -5756,7 +5965,7 @@
         </w:rPr>
         <w:t xml:space="preserve">Smoke test </w:t>
       </w:r>
-      <w:hyperlink r:id="rId32" w:history="1">
+      <w:hyperlink r:id="rId35" w:history="1">
         <w:r>
           <w:rPr>
             <w:rStyle w:val="Hyperlink"/>
@@ -5815,7 +6024,7 @@
         </w:rPr>
         <w:t xml:space="preserve">Remove </w:t>
       </w:r>
-      <w:hyperlink r:id="rId33" w:history="1">
+      <w:hyperlink r:id="rId36" w:history="1">
         <w:r>
           <w:rPr>
             <w:rStyle w:val="Hyperlink"/>
@@ -5844,7 +6053,7 @@
           <w:rFonts w:cs="Arial"/>
         </w:rPr>
       </w:pPr>
-      <w:bookmarkStart w:id="29" w:name="_Toc32822155"/>
+      <w:bookmarkStart w:id="29" w:name="_Toc34316587"/>
       <w:r>
         <w:rPr>
           <w:rFonts w:cs="Arial"/>
@@ -5866,7 +6075,7 @@
           <w:rFonts w:cs="Arial"/>
         </w:rPr>
       </w:pPr>
-      <w:bookmarkStart w:id="30" w:name="_Toc32822156"/>
+      <w:bookmarkStart w:id="30" w:name="_Toc34316588"/>
       <w:r>
         <w:rPr>
           <w:rFonts w:cs="Arial"/>
@@ -5997,7 +6206,7 @@
         </w:rPr>
         <w:t xml:space="preserve">est </w:t>
       </w:r>
-      <w:hyperlink r:id="rId34" w:history="1">
+      <w:hyperlink r:id="rId37" w:history="1">
         <w:r>
           <w:rPr>
             <w:rStyle w:val="Hyperlink"/>
@@ -6229,7 +6438,7 @@
         </w:rPr>
         <w:t xml:space="preserve">Smoke test </w:t>
       </w:r>
-      <w:hyperlink r:id="rId35" w:history="1">
+      <w:hyperlink r:id="rId38" w:history="1">
         <w:r>
           <w:rPr>
             <w:rStyle w:val="Hyperlink"/>
@@ -6281,7 +6490,7 @@
         </w:rPr>
         <w:t xml:space="preserve">Smoke test </w:t>
       </w:r>
-      <w:hyperlink r:id="rId36" w:history="1">
+      <w:hyperlink r:id="rId39" w:history="1">
         <w:r>
           <w:rPr>
             <w:rStyle w:val="Hyperlink"/>
@@ -6326,7 +6535,7 @@
         </w:rPr>
         <w:t xml:space="preserve">Remove </w:t>
       </w:r>
-      <w:hyperlink r:id="rId37" w:history="1">
+      <w:hyperlink r:id="rId40" w:history="1">
         <w:r>
           <w:rPr>
             <w:rStyle w:val="Hyperlink"/>
@@ -6355,7 +6564,7 @@
           <w:rFonts w:cs="Arial"/>
         </w:rPr>
       </w:pPr>
-      <w:bookmarkStart w:id="31" w:name="_Toc32822157"/>
+      <w:bookmarkStart w:id="31" w:name="_Toc34316589"/>
       <w:r>
         <w:rPr>
           <w:rFonts w:cs="Arial"/>
@@ -6611,7 +6820,7 @@
         </w:rPr>
         <w:t xml:space="preserve">Smoke test </w:t>
       </w:r>
-      <w:hyperlink r:id="rId38" w:history="1">
+      <w:hyperlink r:id="rId41" w:history="1">
         <w:r>
           <w:rPr>
             <w:rStyle w:val="Hyperlink"/>
@@ -11393,21 +11602,6 @@
 </file>
 
 <file path=customXml/item1.xml><?xml version="1.0" encoding="utf-8"?>
-<?mso-contentType ?>
-<FormTemplates xmlns="http://schemas.microsoft.com/sharepoint/v3/contenttype/forms">
-  <Display>DocumentLibraryForm</Display>
-  <Edit>DocumentLibraryForm</Edit>
-  <New>DocumentLibraryForm</New>
-</FormTemplates>
-</file>
-
-<file path=customXml/item2.xml><?xml version="1.0" encoding="utf-8"?>
-<p:properties xmlns:p="http://schemas.microsoft.com/office/2006/metadata/properties" xmlns:xsi="http://www.w3.org/2001/XMLSchema-instance" xmlns:pc="http://schemas.microsoft.com/office/infopath/2007/PartnerControls">
-  <documentManagement/>
-</p:properties>
-</file>
-
-<file path=customXml/item3.xml><?xml version="1.0" encoding="utf-8"?>
 <ct:contentTypeSchema xmlns:ct="http://schemas.microsoft.com/office/2006/metadata/contentType" xmlns:ma="http://schemas.microsoft.com/office/2006/metadata/properties/metaAttributes" ct:_="" ma:_="" ma:contentTypeName="Document" ma:contentTypeID="0x01010035000DA6419CD84EB1F02F450192B677" ma:contentTypeVersion="8" ma:contentTypeDescription="Create a new document." ma:contentTypeScope="" ma:versionID="647622456b32052764cd3c2b252c842f">
   <xsd:schema xmlns:xsd="http://www.w3.org/2001/XMLSchema" xmlns:xs="http://www.w3.org/2001/XMLSchema" xmlns:p="http://schemas.microsoft.com/office/2006/metadata/properties" xmlns:ns2="7a8077ff-83a9-4a75-ab3e-b2ea73f6061f" targetNamespace="http://schemas.microsoft.com/office/2006/metadata/properties" ma:root="true" ma:fieldsID="d05b2c9e956dd46ec03848366bcc23d5" ns2:_="">
     <xsd:import namespace="7a8077ff-83a9-4a75-ab3e-b2ea73f6061f"/>
@@ -11577,28 +11771,26 @@
 </ct:contentTypeSchema>
 </file>
 
+<file path=customXml/item2.xml><?xml version="1.0" encoding="utf-8"?>
+<p:properties xmlns:p="http://schemas.microsoft.com/office/2006/metadata/properties" xmlns:xsi="http://www.w3.org/2001/XMLSchema-instance" xmlns:pc="http://schemas.microsoft.com/office/infopath/2007/PartnerControls">
+  <documentManagement/>
+</p:properties>
+</file>
+
+<file path=customXml/item3.xml><?xml version="1.0" encoding="utf-8"?>
+<?mso-contentType ?>
+<FormTemplates xmlns="http://schemas.microsoft.com/sharepoint/v3/contenttype/forms">
+  <Display>DocumentLibraryForm</Display>
+  <Edit>DocumentLibraryForm</Edit>
+  <New>DocumentLibraryForm</New>
+</FormTemplates>
+</file>
+
 <file path=customXml/item4.xml><?xml version="1.0" encoding="utf-8"?>
 <b:Sources xmlns:b="http://schemas.openxmlformats.org/officeDocument/2006/bibliography" xmlns="http://schemas.openxmlformats.org/officeDocument/2006/bibliography" SelectedStyle="\APASixthEditionOfficeOnline.xsl" StyleName="APA" Version="6"/>
 </file>
 
 <file path=customXml/itemProps1.xml><?xml version="1.0" encoding="utf-8"?>
-<ds:datastoreItem xmlns:ds="http://schemas.openxmlformats.org/officeDocument/2006/customXml" ds:itemID="{1B458ACD-80BA-4BBA-9DA1-E0EFB1F04CF4}">
-  <ds:schemaRefs>
-    <ds:schemaRef ds:uri="http://schemas.microsoft.com/sharepoint/v3/contenttype/forms"/>
-  </ds:schemaRefs>
-</ds:datastoreItem>
-</file>
-
-<file path=customXml/itemProps2.xml><?xml version="1.0" encoding="utf-8"?>
-<ds:datastoreItem xmlns:ds="http://schemas.openxmlformats.org/officeDocument/2006/customXml" ds:itemID="{D8E0ECF9-9900-4BAE-B43E-97F59FF42A5C}">
-  <ds:schemaRefs>
-    <ds:schemaRef ds:uri="http://schemas.microsoft.com/office/2006/metadata/properties"/>
-    <ds:schemaRef ds:uri="http://schemas.microsoft.com/office/infopath/2007/PartnerControls"/>
-  </ds:schemaRefs>
-</ds:datastoreItem>
-</file>
-
-<file path=customXml/itemProps3.xml><?xml version="1.0" encoding="utf-8"?>
 <ds:datastoreItem xmlns:ds="http://schemas.openxmlformats.org/officeDocument/2006/customXml" ds:itemID="{A6D76CE3-02DD-4EC5-896A-BF6247E5E8DE}">
   <ds:schemaRefs>
     <ds:schemaRef ds:uri="http://schemas.microsoft.com/office/2006/metadata/contentType"/>
@@ -11616,8 +11808,25 @@
 </ds:datastoreItem>
 </file>
 
+<file path=customXml/itemProps2.xml><?xml version="1.0" encoding="utf-8"?>
+<ds:datastoreItem xmlns:ds="http://schemas.openxmlformats.org/officeDocument/2006/customXml" ds:itemID="{D8E0ECF9-9900-4BAE-B43E-97F59FF42A5C}">
+  <ds:schemaRefs>
+    <ds:schemaRef ds:uri="http://schemas.microsoft.com/office/2006/metadata/properties"/>
+    <ds:schemaRef ds:uri="http://schemas.microsoft.com/office/infopath/2007/PartnerControls"/>
+  </ds:schemaRefs>
+</ds:datastoreItem>
+</file>
+
+<file path=customXml/itemProps3.xml><?xml version="1.0" encoding="utf-8"?>
+<ds:datastoreItem xmlns:ds="http://schemas.openxmlformats.org/officeDocument/2006/customXml" ds:itemID="{1B458ACD-80BA-4BBA-9DA1-E0EFB1F04CF4}">
+  <ds:schemaRefs>
+    <ds:schemaRef ds:uri="http://schemas.microsoft.com/sharepoint/v3/contenttype/forms"/>
+  </ds:schemaRefs>
+</ds:datastoreItem>
+</file>
+
 <file path=customXml/itemProps4.xml><?xml version="1.0" encoding="utf-8"?>
-<ds:datastoreItem xmlns:ds="http://schemas.openxmlformats.org/officeDocument/2006/customXml" ds:itemID="{C1E5F1FB-E0AD-4B75-9924-9FB7EAD7E268}">
+<ds:datastoreItem xmlns:ds="http://schemas.openxmlformats.org/officeDocument/2006/customXml" ds:itemID="{83BD6EAB-0477-4CB2-8046-BEB06AF5636A}">
   <ds:schemaRefs>
     <ds:schemaRef ds:uri="http://schemas.openxmlformats.org/officeDocument/2006/bibliography"/>
   </ds:schemaRefs>

</xml_diff>